<commit_message>
agregado de estructura de la aplicación
agregado de estructura de la aplicación
</commit_message>
<xml_diff>
--- a/TP_02_RASKOVSKY_DAVID_ADRIAN - 2024.docx
+++ b/TP_02_RASKOVSKY_DAVID_ADRIAN - 2024.docx
@@ -208,7 +208,7 @@
                 <v:shape id="_x0000_i1025" type="#_x0000_t75" style="width:78.1pt;height:44.85pt" o:ole="">
                   <v:imagedata r:id="rId9" o:title=""/>
                 </v:shape>
-                <o:OLEObject Type="Embed" ProgID="PBrush" ShapeID="_x0000_i1025" DrawAspect="Content" ObjectID="_1776647036" r:id="rId10"/>
+                <o:OLEObject Type="Embed" ProgID="PBrush" ShapeID="_x0000_i1025" DrawAspect="Content" ObjectID="_1777371423" r:id="rId10"/>
               </w:object>
             </w:r>
           </w:p>
@@ -1535,22 +1535,29 @@
         <w:t xml:space="preserve"> para generar los movimientos.</w:t>
       </w:r>
     </w:p>
+    <w:p>
+      <w:pPr>
+        <w:spacing w:after="0"/>
+      </w:pPr>
+      <w:r>
+        <w:t>Desarrollo del punto</w:t>
+      </w:r>
+    </w:p>
     <w:tbl>
       <w:tblPr>
         <w:tblStyle w:val="Tablaconcuadrcula"/>
-        <w:tblpPr w:leftFromText="141" w:rightFromText="141" w:vertAnchor="text" w:horzAnchor="margin" w:tblpY="530"/>
-        <w:tblOverlap w:val="never"/>
-        <w:tblW w:w="0" w:type="auto"/>
+        <w:tblpPr w:leftFromText="141" w:rightFromText="141" w:vertAnchor="page" w:horzAnchor="margin" w:tblpY="3539"/>
+        <w:tblW w:w="10910" w:type="dxa"/>
         <w:tblLook w:val="04A0" w:firstRow="1" w:lastRow="0" w:firstColumn="1" w:lastColumn="0" w:noHBand="0" w:noVBand="1"/>
       </w:tblPr>
       <w:tblGrid>
         <w:gridCol w:w="3398"/>
-        <w:gridCol w:w="7421"/>
+        <w:gridCol w:w="7512"/>
       </w:tblGrid>
       <w:tr>
         <w:tc>
           <w:tcPr>
-            <w:tcW w:w="10819" w:type="dxa"/>
+            <w:tcW w:w="10910" w:type="dxa"/>
             <w:gridSpan w:val="2"/>
           </w:tcPr>
           <w:p>
@@ -1589,7 +1596,7 @@
         </w:tc>
         <w:tc>
           <w:tcPr>
-            <w:tcW w:w="7421" w:type="dxa"/>
+            <w:tcW w:w="7512" w:type="dxa"/>
           </w:tcPr>
           <w:p>
             <w:pPr>
@@ -1609,7 +1616,7 @@
       <w:tr>
         <w:tc>
           <w:tcPr>
-            <w:tcW w:w="10819" w:type="dxa"/>
+            <w:tcW w:w="10910" w:type="dxa"/>
             <w:gridSpan w:val="2"/>
           </w:tcPr>
           <w:p>
@@ -1690,7 +1697,7 @@
         </w:tc>
         <w:tc>
           <w:tcPr>
-            <w:tcW w:w="7421" w:type="dxa"/>
+            <w:tcW w:w="7512" w:type="dxa"/>
           </w:tcPr>
           <w:p>
             <w:pPr>
@@ -1728,7 +1735,7 @@
         </w:tc>
         <w:tc>
           <w:tcPr>
-            <w:tcW w:w="7421" w:type="dxa"/>
+            <w:tcW w:w="7512" w:type="dxa"/>
           </w:tcPr>
           <w:p>
             <w:pPr>
@@ -1748,7 +1755,7 @@
       <w:tr>
         <w:tc>
           <w:tcPr>
-            <w:tcW w:w="10819" w:type="dxa"/>
+            <w:tcW w:w="10910" w:type="dxa"/>
             <w:gridSpan w:val="2"/>
           </w:tcPr>
           <w:p>
@@ -1769,7 +1776,7 @@
       <w:tr>
         <w:tc>
           <w:tcPr>
-            <w:tcW w:w="10819" w:type="dxa"/>
+            <w:tcW w:w="10910" w:type="dxa"/>
             <w:gridSpan w:val="2"/>
           </w:tcPr>
           <w:p>
@@ -1952,7 +1959,7 @@
       <w:tr>
         <w:tc>
           <w:tcPr>
-            <w:tcW w:w="10819" w:type="dxa"/>
+            <w:tcW w:w="10910" w:type="dxa"/>
             <w:gridSpan w:val="2"/>
           </w:tcPr>
           <w:p>
@@ -2029,7 +2036,7 @@
                 <w:numId w:val="1"/>
               </w:numPr>
               <w:shd w:val="clear" w:color="auto" w:fill="FFFFFF"/>
-              <w:spacing w:before="60"/>
+              <w:spacing w:before="60" w:after="100" w:afterAutospacing="1"/>
               <w:rPr>
                 <w:rFonts w:ascii="Tahoma" w:eastAsia="Times New Roman" w:hAnsi="Tahoma" w:cs="Tahoma"/>
                 <w:kern w:val="0"/>
@@ -2048,9 +2055,14 @@
                 <w:lang w:val="es-ES" w:eastAsia="es-ES"/>
                 <w14:ligatures w14:val="none"/>
               </w:rPr>
-              <w:t xml:space="preserve">Se debe poder controlar el movimiento de la nave </w:t>
-            </w:r>
-            <w:proofErr w:type="spellStart"/>
+              <w:t>Se debe utilizar</w:t>
+            </w:r>
+            <w:r>
+              <w:rPr>
+                <w:rStyle w:val="15"/>
+              </w:rPr>
+              <w:t xml:space="preserve"> </w:t>
+            </w:r>
             <w:r>
               <w:rPr>
                 <w:rFonts w:ascii="Tahoma" w:eastAsia="Times New Roman" w:hAnsi="Tahoma" w:cs="Tahoma"/>
@@ -2060,9 +2072,43 @@
                 <w:lang w:val="es-ES" w:eastAsia="es-ES"/>
                 <w14:ligatures w14:val="none"/>
               </w:rPr>
-              <w:t>Shooter</w:t>
+              <w:t xml:space="preserve">un </w:t>
+            </w:r>
+            <w:r>
+              <w:rPr>
+                <w:rFonts w:ascii="Tahoma" w:eastAsia="Times New Roman" w:hAnsi="Tahoma" w:cs="Tahoma" w:hint="eastAsia"/>
+                <w:kern w:val="0"/>
+                <w:sz w:val="24"/>
+                <w:szCs w:val="24"/>
+                <w:lang w:val="es-ES" w:eastAsia="es-ES"/>
+                <w14:ligatures w14:val="none"/>
+              </w:rPr>
+              <w:t>`</w:t>
+            </w:r>
+            <w:proofErr w:type="spellStart"/>
+            <w:r>
+              <w:rPr>
+                <w:rFonts w:ascii="Tahoma" w:eastAsia="Times New Roman" w:hAnsi="Tahoma" w:cs="Tahoma" w:hint="eastAsia"/>
+                <w:kern w:val="0"/>
+                <w:sz w:val="24"/>
+                <w:szCs w:val="24"/>
+                <w:lang w:val="es-ES" w:eastAsia="es-ES"/>
+                <w14:ligatures w14:val="none"/>
+              </w:rPr>
+              <w:t>JoyPad</w:t>
             </w:r>
             <w:proofErr w:type="spellEnd"/>
+            <w:r>
+              <w:rPr>
+                <w:rFonts w:ascii="Tahoma" w:eastAsia="Times New Roman" w:hAnsi="Tahoma" w:cs="Tahoma" w:hint="eastAsia"/>
+                <w:kern w:val="0"/>
+                <w:sz w:val="24"/>
+                <w:szCs w:val="24"/>
+                <w:lang w:val="es-ES" w:eastAsia="es-ES"/>
+                <w14:ligatures w14:val="none"/>
+              </w:rPr>
+              <w:t>`</w:t>
+            </w:r>
             <w:r>
               <w:rPr>
                 <w:rFonts w:ascii="Tahoma" w:eastAsia="Times New Roman" w:hAnsi="Tahoma" w:cs="Tahoma"/>
@@ -2072,14 +2118,9 @@
                 <w:lang w:val="es-ES" w:eastAsia="es-ES"/>
                 <w14:ligatures w14:val="none"/>
               </w:rPr>
-              <w:t xml:space="preserve"> con presionado las teclas </w:t>
-            </w:r>
-          </w:p>
-          <w:p>
-            <w:pPr>
-              <w:shd w:val="clear" w:color="auto" w:fill="FFFFFF"/>
-              <w:spacing w:before="60" w:after="100" w:afterAutospacing="1"/>
-              <w:ind w:left="720"/>
+              <w:t xml:space="preserve"> para generar los movimientos de los objeto</w:t>
+            </w:r>
+            <w:r>
               <w:rPr>
                 <w:rFonts w:ascii="Tahoma" w:eastAsia="Times New Roman" w:hAnsi="Tahoma" w:cs="Tahoma"/>
                 <w:kern w:val="0"/>
@@ -2088,7 +2129,8 @@
                 <w:lang w:val="es-ES" w:eastAsia="es-ES"/>
                 <w14:ligatures w14:val="none"/>
               </w:rPr>
-            </w:pPr>
+              <w:t>s</w:t>
+            </w:r>
             <w:r>
               <w:rPr>
                 <w:rFonts w:ascii="Tahoma" w:eastAsia="Times New Roman" w:hAnsi="Tahoma" w:cs="Tahoma"/>
@@ -2098,31 +2140,7 @@
                 <w:lang w:val="es-ES" w:eastAsia="es-ES"/>
                 <w14:ligatures w14:val="none"/>
               </w:rPr>
-              <w:t xml:space="preserve">“w” arriba “s” abajo “a” izquierda “d” derecha del teclado para esquivar la </w:t>
-            </w:r>
-            <w:proofErr w:type="spellStart"/>
-            <w:r>
-              <w:rPr>
-                <w:rFonts w:ascii="Tahoma" w:eastAsia="Times New Roman" w:hAnsi="Tahoma" w:cs="Tahoma"/>
-                <w:kern w:val="0"/>
-                <w:sz w:val="24"/>
-                <w:szCs w:val="24"/>
-                <w:lang w:val="es-ES" w:eastAsia="es-ES"/>
-                <w14:ligatures w14:val="none"/>
-              </w:rPr>
-              <w:t>colicion</w:t>
-            </w:r>
-            <w:proofErr w:type="spellEnd"/>
-            <w:r>
-              <w:rPr>
-                <w:rFonts w:ascii="Tahoma" w:eastAsia="Times New Roman" w:hAnsi="Tahoma" w:cs="Tahoma"/>
-                <w:kern w:val="0"/>
-                <w:sz w:val="24"/>
-                <w:szCs w:val="24"/>
-                <w:lang w:val="es-ES" w:eastAsia="es-ES"/>
-                <w14:ligatures w14:val="none"/>
-              </w:rPr>
-              <w:t xml:space="preserve"> con el asteroide.</w:t>
+              <w:t>.</w:t>
             </w:r>
           </w:p>
           <w:p>
@@ -2204,7 +2222,174 @@
                 <w:lang w:val="es-ES" w:eastAsia="es-ES"/>
                 <w14:ligatures w14:val="none"/>
               </w:rPr>
-              <w:t>El asteroide se mueve en 8 direcciones aleatoriamente sin rebotar en los bordes del lienzo y saliendo del lienzo y entrando en otro lugar aleatorio del lienzo.</w:t>
+              <w:t xml:space="preserve">Cada </w:t>
+            </w:r>
+            <w:r>
+              <w:rPr>
+                <w:rFonts w:ascii="Tahoma" w:eastAsia="Times New Roman" w:hAnsi="Tahoma" w:cs="Tahoma"/>
+                <w:kern w:val="0"/>
+                <w:sz w:val="24"/>
+                <w:szCs w:val="24"/>
+                <w:lang w:val="es-ES" w:eastAsia="es-ES"/>
+                <w14:ligatures w14:val="none"/>
+              </w:rPr>
+              <w:t>asteroide se mueve en 8 direcciones aleatoriamente sin rebotar en los bordes de</w:t>
+            </w:r>
+            <w:r>
+              <w:rPr>
+                <w:rFonts w:ascii="Tahoma" w:eastAsia="Times New Roman" w:hAnsi="Tahoma" w:cs="Tahoma"/>
+                <w:kern w:val="0"/>
+                <w:sz w:val="24"/>
+                <w:szCs w:val="24"/>
+                <w:lang w:val="es-ES" w:eastAsia="es-ES"/>
+                <w14:ligatures w14:val="none"/>
+              </w:rPr>
+              <w:t xml:space="preserve"> </w:t>
+            </w:r>
+            <w:r>
+              <w:rPr>
+                <w:rFonts w:ascii="Tahoma" w:eastAsia="Times New Roman" w:hAnsi="Tahoma" w:cs="Tahoma"/>
+                <w:kern w:val="0"/>
+                <w:sz w:val="24"/>
+                <w:szCs w:val="24"/>
+                <w:lang w:val="es-ES" w:eastAsia="es-ES"/>
+                <w14:ligatures w14:val="none"/>
+              </w:rPr>
+              <w:t>l</w:t>
+            </w:r>
+            <w:r>
+              <w:rPr>
+                <w:rFonts w:ascii="Tahoma" w:eastAsia="Times New Roman" w:hAnsi="Tahoma" w:cs="Tahoma"/>
+                <w:kern w:val="0"/>
+                <w:sz w:val="24"/>
+                <w:szCs w:val="24"/>
+                <w:lang w:val="es-ES" w:eastAsia="es-ES"/>
+                <w14:ligatures w14:val="none"/>
+              </w:rPr>
+              <w:t>as</w:t>
+            </w:r>
+            <w:r>
+              <w:rPr>
+                <w:rFonts w:ascii="Tahoma" w:eastAsia="Times New Roman" w:hAnsi="Tahoma" w:cs="Tahoma"/>
+                <w:kern w:val="0"/>
+                <w:sz w:val="24"/>
+                <w:szCs w:val="24"/>
+                <w:lang w:val="es-ES" w:eastAsia="es-ES"/>
+                <w14:ligatures w14:val="none"/>
+              </w:rPr>
+              <w:t xml:space="preserve"> </w:t>
+            </w:r>
+            <w:r>
+              <w:rPr>
+                <w:rFonts w:ascii="Tahoma" w:eastAsia="Times New Roman" w:hAnsi="Tahoma" w:cs="Tahoma"/>
+                <w:kern w:val="0"/>
+                <w:sz w:val="24"/>
+                <w:szCs w:val="24"/>
+                <w:lang w:val="es-ES" w:eastAsia="es-ES"/>
+                <w14:ligatures w14:val="none"/>
+              </w:rPr>
+              <w:t>paredes</w:t>
+            </w:r>
+            <w:r>
+              <w:rPr>
+                <w:rFonts w:ascii="Tahoma" w:eastAsia="Times New Roman" w:hAnsi="Tahoma" w:cs="Tahoma"/>
+                <w:kern w:val="0"/>
+                <w:sz w:val="24"/>
+                <w:szCs w:val="24"/>
+                <w:lang w:val="es-ES" w:eastAsia="es-ES"/>
+                <w14:ligatures w14:val="none"/>
+              </w:rPr>
+              <w:t xml:space="preserve"> y saliendo del lienzo</w:t>
+            </w:r>
+            <w:r>
+              <w:rPr>
+                <w:rFonts w:ascii="Tahoma" w:eastAsia="Times New Roman" w:hAnsi="Tahoma" w:cs="Tahoma"/>
+                <w:kern w:val="0"/>
+                <w:sz w:val="24"/>
+                <w:szCs w:val="24"/>
+                <w:lang w:val="es-ES" w:eastAsia="es-ES"/>
+                <w14:ligatures w14:val="none"/>
+              </w:rPr>
+              <w:t xml:space="preserve">, vuelve a </w:t>
+            </w:r>
+            <w:r>
+              <w:rPr>
+                <w:rFonts w:ascii="Tahoma" w:eastAsia="Times New Roman" w:hAnsi="Tahoma" w:cs="Tahoma"/>
+                <w:kern w:val="0"/>
+                <w:sz w:val="24"/>
+                <w:szCs w:val="24"/>
+                <w:lang w:val="es-ES" w:eastAsia="es-ES"/>
+                <w14:ligatures w14:val="none"/>
+              </w:rPr>
+              <w:t>entra</w:t>
+            </w:r>
+            <w:r>
+              <w:rPr>
+                <w:rFonts w:ascii="Tahoma" w:eastAsia="Times New Roman" w:hAnsi="Tahoma" w:cs="Tahoma"/>
+                <w:kern w:val="0"/>
+                <w:sz w:val="24"/>
+                <w:szCs w:val="24"/>
+                <w:lang w:val="es-ES" w:eastAsia="es-ES"/>
+                <w14:ligatures w14:val="none"/>
+              </w:rPr>
+              <w:t>r</w:t>
+            </w:r>
+            <w:r>
+              <w:rPr>
+                <w:rFonts w:ascii="Tahoma" w:eastAsia="Times New Roman" w:hAnsi="Tahoma" w:cs="Tahoma"/>
+                <w:kern w:val="0"/>
+                <w:sz w:val="24"/>
+                <w:szCs w:val="24"/>
+                <w:lang w:val="es-ES" w:eastAsia="es-ES"/>
+                <w14:ligatures w14:val="none"/>
+              </w:rPr>
+              <w:t xml:space="preserve"> en otro lugar aleatorio </w:t>
+            </w:r>
+            <w:proofErr w:type="gramStart"/>
+            <w:r>
+              <w:rPr>
+                <w:rFonts w:ascii="Tahoma" w:eastAsia="Times New Roman" w:hAnsi="Tahoma" w:cs="Tahoma"/>
+                <w:kern w:val="0"/>
+                <w:sz w:val="24"/>
+                <w:szCs w:val="24"/>
+                <w:lang w:val="es-ES" w:eastAsia="es-ES"/>
+                <w14:ligatures w14:val="none"/>
+              </w:rPr>
+              <w:t>del</w:t>
+            </w:r>
+            <w:r>
+              <w:rPr>
+                <w:rFonts w:ascii="Tahoma" w:eastAsia="Times New Roman" w:hAnsi="Tahoma" w:cs="Tahoma"/>
+                <w:kern w:val="0"/>
+                <w:sz w:val="24"/>
+                <w:szCs w:val="24"/>
+                <w:lang w:val="es-ES" w:eastAsia="es-ES"/>
+                <w14:ligatures w14:val="none"/>
+              </w:rPr>
+              <w:t>a</w:t>
+            </w:r>
+            <w:proofErr w:type="gramEnd"/>
+            <w:r>
+              <w:rPr>
+                <w:rFonts w:ascii="Tahoma" w:eastAsia="Times New Roman" w:hAnsi="Tahoma" w:cs="Tahoma"/>
+                <w:kern w:val="0"/>
+                <w:sz w:val="24"/>
+                <w:szCs w:val="24"/>
+                <w:lang w:val="es-ES" w:eastAsia="es-ES"/>
+                <w14:ligatures w14:val="none"/>
+              </w:rPr>
+              <w:t xml:space="preserve"> pared</w:t>
+            </w:r>
+            <w:r>
+              <w:rPr>
+                <w:rFonts w:ascii="Tahoma" w:eastAsia="Times New Roman" w:hAnsi="Tahoma" w:cs="Tahoma"/>
+                <w:kern w:val="0"/>
+                <w:sz w:val="24"/>
+                <w:szCs w:val="24"/>
+                <w:lang w:val="es-ES" w:eastAsia="es-ES"/>
+                <w14:ligatures w14:val="none"/>
+              </w:rPr>
+              <w:t>.</w:t>
             </w:r>
           </w:p>
           <w:p>
@@ -2257,9 +2442,8 @@
                 <w:lang w:val="es-ES" w:eastAsia="es-ES"/>
                 <w14:ligatures w14:val="none"/>
               </w:rPr>
-              <w:t xml:space="preserve"> resta una vida del </w:t>
-            </w:r>
-            <w:proofErr w:type="spellStart"/>
+              <w:t xml:space="preserve"> resta una vida del to</w:t>
+            </w:r>
             <w:r>
               <w:rPr>
                 <w:rFonts w:ascii="Tahoma" w:eastAsia="Times New Roman" w:hAnsi="Tahoma" w:cs="Tahoma"/>
@@ -2269,9 +2453,8 @@
                 <w:lang w:val="es-ES" w:eastAsia="es-ES"/>
                 <w14:ligatures w14:val="none"/>
               </w:rPr>
-              <w:t>toal</w:t>
-            </w:r>
-            <w:proofErr w:type="spellEnd"/>
+              <w:t>t</w:t>
+            </w:r>
             <w:r>
               <w:rPr>
                 <w:rFonts w:ascii="Tahoma" w:eastAsia="Times New Roman" w:hAnsi="Tahoma" w:cs="Tahoma"/>
@@ -2281,17 +2464,9 @@
                 <w:lang w:val="es-ES" w:eastAsia="es-ES"/>
                 <w14:ligatures w14:val="none"/>
               </w:rPr>
-              <w:t xml:space="preserve"> de vidas.</w:t>
-            </w:r>
-          </w:p>
-          <w:p>
-            <w:pPr>
-              <w:numPr>
-                <w:ilvl w:val="0"/>
-                <w:numId w:val="1"/>
-              </w:numPr>
-              <w:shd w:val="clear" w:color="auto" w:fill="FFFFFF"/>
-              <w:spacing w:before="60" w:after="100" w:afterAutospacing="1"/>
+              <w:t>al de vidas.</w:t>
+            </w:r>
+            <w:r>
               <w:rPr>
                 <w:rFonts w:ascii="Tahoma" w:eastAsia="Times New Roman" w:hAnsi="Tahoma" w:cs="Tahoma"/>
                 <w:kern w:val="0"/>
@@ -2300,7 +2475,8 @@
                 <w:lang w:val="es-ES" w:eastAsia="es-ES"/>
                 <w14:ligatures w14:val="none"/>
               </w:rPr>
-            </w:pPr>
+              <w:t xml:space="preserve"> </w:t>
+            </w:r>
             <w:r>
               <w:rPr>
                 <w:rFonts w:ascii="Tahoma" w:eastAsia="Times New Roman" w:hAnsi="Tahoma" w:cs="Tahoma"/>
@@ -2312,13 +2488,24 @@
               </w:rPr>
               <w:t>Cuando la vida es igual a cero termina el juego</w:t>
             </w:r>
+            <w:r>
+              <w:rPr>
+                <w:rFonts w:ascii="Tahoma" w:eastAsia="Times New Roman" w:hAnsi="Tahoma" w:cs="Tahoma"/>
+                <w:kern w:val="0"/>
+                <w:sz w:val="24"/>
+                <w:szCs w:val="24"/>
+                <w:lang w:val="es-ES" w:eastAsia="es-ES"/>
+                <w14:ligatures w14:val="none"/>
+              </w:rPr>
+              <w:t>.</w:t>
+            </w:r>
           </w:p>
         </w:tc>
       </w:tr>
       <w:tr>
         <w:tc>
           <w:tcPr>
-            <w:tcW w:w="10819" w:type="dxa"/>
+            <w:tcW w:w="10910" w:type="dxa"/>
             <w:gridSpan w:val="2"/>
           </w:tcPr>
           <w:p>
@@ -2331,25 +2518,311 @@
               <w:rPr>
                 <w:rFonts w:ascii="Tahoma" w:hAnsi="Tahoma" w:cs="Tahoma"/>
               </w:rPr>
-              <w:t>OBSERVACIONES: En este modelo no se considera la rigidez de las paredes.</w:t>
+              <w:t xml:space="preserve">OBSERVACIONES: En este modelo </w:t>
+            </w:r>
+            <w:r>
+              <w:rPr>
+                <w:rFonts w:ascii="Tahoma" w:hAnsi="Tahoma" w:cs="Tahoma"/>
+              </w:rPr>
+              <w:t xml:space="preserve">no </w:t>
+            </w:r>
+            <w:r>
+              <w:rPr>
+                <w:rFonts w:ascii="Tahoma" w:hAnsi="Tahoma" w:cs="Tahoma"/>
+              </w:rPr>
+              <w:t>se considera la rigidez de las paredes.</w:t>
+            </w:r>
+            <w:r>
+              <w:rPr>
+                <w:rFonts w:ascii="Tahoma" w:hAnsi="Tahoma" w:cs="Tahoma"/>
+              </w:rPr>
+              <w:t xml:space="preserve"> Los asteroides pasan la </w:t>
+            </w:r>
+            <w:proofErr w:type="spellStart"/>
+            <w:r>
+              <w:rPr>
+                <w:rFonts w:ascii="Tahoma" w:hAnsi="Tahoma" w:cs="Tahoma"/>
+              </w:rPr>
+              <w:t>paredy</w:t>
+            </w:r>
+            <w:proofErr w:type="spellEnd"/>
+            <w:r>
+              <w:rPr>
+                <w:rFonts w:ascii="Tahoma" w:hAnsi="Tahoma" w:cs="Tahoma"/>
+              </w:rPr>
+              <w:t xml:space="preserve"> reaparecen en otra posición de las 4 paredes.</w:t>
+            </w:r>
+          </w:p>
+          <w:p>
+            <w:pPr>
+              <w:tabs>
+                <w:tab w:val="left" w:pos="916"/>
+                <w:tab w:val="left" w:pos="1832"/>
+                <w:tab w:val="left" w:pos="2748"/>
+                <w:tab w:val="left" w:pos="3664"/>
+                <w:tab w:val="left" w:pos="4580"/>
+                <w:tab w:val="left" w:pos="5496"/>
+                <w:tab w:val="left" w:pos="6412"/>
+                <w:tab w:val="left" w:pos="7328"/>
+                <w:tab w:val="left" w:pos="8244"/>
+                <w:tab w:val="left" w:pos="9160"/>
+                <w:tab w:val="left" w:pos="10076"/>
+                <w:tab w:val="left" w:pos="10992"/>
+                <w:tab w:val="left" w:pos="11908"/>
+                <w:tab w:val="left" w:pos="12824"/>
+                <w:tab w:val="left" w:pos="13740"/>
+                <w:tab w:val="left" w:pos="14656"/>
+              </w:tabs>
+              <w:spacing w:after="60"/>
+              <w:rPr>
+                <w:rFonts w:ascii="Tahoma" w:hAnsi="Tahoma" w:cs="Tahoma"/>
+              </w:rPr>
+            </w:pPr>
+            <w:r>
+              <w:rPr>
+                <w:rFonts w:ascii="Tahoma" w:hAnsi="Tahoma" w:cs="Tahoma"/>
+              </w:rPr>
+              <w:t>-</w:t>
+            </w:r>
+            <w:r>
+              <w:rPr>
+                <w:rFonts w:ascii="Courier New" w:eastAsia="Times New Roman" w:hAnsi="Courier New" w:cs="Courier New"/>
+                <w:color w:val="D2D0CE"/>
+                <w:kern w:val="0"/>
+                <w:sz w:val="20"/>
+                <w:szCs w:val="20"/>
+                <w:lang w:val="es-ES" w:eastAsia="es-ES"/>
+                <w14:ligatures w14:val="none"/>
+              </w:rPr>
+              <w:t xml:space="preserve"> </w:t>
+            </w:r>
+            <w:r>
+              <w:rPr>
+                <w:rFonts w:ascii="Tahoma" w:hAnsi="Tahoma" w:cs="Tahoma"/>
+              </w:rPr>
+              <w:t>La posición se refiere a las coordenadas x, y en el espacio del juego.</w:t>
+            </w:r>
+          </w:p>
+          <w:p>
+            <w:pPr>
+              <w:tabs>
+                <w:tab w:val="left" w:pos="916"/>
+                <w:tab w:val="left" w:pos="1832"/>
+                <w:tab w:val="left" w:pos="2748"/>
+                <w:tab w:val="left" w:pos="3664"/>
+                <w:tab w:val="left" w:pos="4580"/>
+                <w:tab w:val="left" w:pos="5496"/>
+                <w:tab w:val="left" w:pos="6412"/>
+                <w:tab w:val="left" w:pos="7328"/>
+                <w:tab w:val="left" w:pos="8244"/>
+                <w:tab w:val="left" w:pos="9160"/>
+                <w:tab w:val="left" w:pos="10076"/>
+                <w:tab w:val="left" w:pos="10992"/>
+                <w:tab w:val="left" w:pos="11908"/>
+                <w:tab w:val="left" w:pos="12824"/>
+                <w:tab w:val="left" w:pos="13740"/>
+                <w:tab w:val="left" w:pos="14656"/>
+              </w:tabs>
+              <w:spacing w:after="60"/>
+              <w:rPr>
+                <w:rFonts w:ascii="Tahoma" w:hAnsi="Tahoma" w:cs="Tahoma"/>
+              </w:rPr>
+            </w:pPr>
+            <w:r>
+              <w:rPr>
+                <w:rFonts w:ascii="Tahoma" w:hAnsi="Tahoma" w:cs="Tahoma"/>
+              </w:rPr>
+              <w:t>- La imagen es la representación visual del objeto en el juego.</w:t>
+            </w:r>
+          </w:p>
+          <w:p>
+            <w:pPr>
+              <w:tabs>
+                <w:tab w:val="left" w:pos="916"/>
+                <w:tab w:val="left" w:pos="1832"/>
+                <w:tab w:val="left" w:pos="2748"/>
+                <w:tab w:val="left" w:pos="3664"/>
+                <w:tab w:val="left" w:pos="4580"/>
+                <w:tab w:val="left" w:pos="5496"/>
+                <w:tab w:val="left" w:pos="6412"/>
+                <w:tab w:val="left" w:pos="7328"/>
+                <w:tab w:val="left" w:pos="8244"/>
+                <w:tab w:val="left" w:pos="9160"/>
+                <w:tab w:val="left" w:pos="10076"/>
+                <w:tab w:val="left" w:pos="10992"/>
+                <w:tab w:val="left" w:pos="11908"/>
+                <w:tab w:val="left" w:pos="12824"/>
+                <w:tab w:val="left" w:pos="13740"/>
+                <w:tab w:val="left" w:pos="14656"/>
+              </w:tabs>
+              <w:spacing w:after="60"/>
+              <w:rPr>
+                <w:rFonts w:ascii="Tahoma" w:hAnsi="Tahoma" w:cs="Tahoma"/>
+              </w:rPr>
+            </w:pPr>
+            <w:r>
+              <w:rPr>
+                <w:rFonts w:ascii="Tahoma" w:hAnsi="Tahoma" w:cs="Tahoma"/>
+              </w:rPr>
+              <w:t xml:space="preserve">- El método </w:t>
+            </w:r>
+            <w:proofErr w:type="spellStart"/>
+            <w:proofErr w:type="gramStart"/>
+            <w:r>
+              <w:rPr>
+                <w:rFonts w:ascii="Tahoma" w:hAnsi="Tahoma" w:cs="Tahoma"/>
+              </w:rPr>
+              <w:t>display</w:t>
+            </w:r>
+            <w:proofErr w:type="spellEnd"/>
+            <w:r>
+              <w:rPr>
+                <w:rFonts w:ascii="Tahoma" w:hAnsi="Tahoma" w:cs="Tahoma"/>
+              </w:rPr>
+              <w:t>(</w:t>
+            </w:r>
+            <w:proofErr w:type="gramEnd"/>
+            <w:r>
+              <w:rPr>
+                <w:rFonts w:ascii="Tahoma" w:hAnsi="Tahoma" w:cs="Tahoma"/>
+              </w:rPr>
+              <w:t>) se encargará de dibujar el objeto en la pantalla.</w:t>
+            </w:r>
+          </w:p>
+          <w:p>
+            <w:pPr>
+              <w:tabs>
+                <w:tab w:val="left" w:pos="916"/>
+                <w:tab w:val="left" w:pos="1832"/>
+                <w:tab w:val="left" w:pos="2748"/>
+                <w:tab w:val="left" w:pos="3664"/>
+                <w:tab w:val="left" w:pos="4580"/>
+                <w:tab w:val="left" w:pos="5496"/>
+                <w:tab w:val="left" w:pos="6412"/>
+                <w:tab w:val="left" w:pos="7328"/>
+                <w:tab w:val="left" w:pos="8244"/>
+                <w:tab w:val="left" w:pos="9160"/>
+                <w:tab w:val="left" w:pos="10076"/>
+                <w:tab w:val="left" w:pos="10992"/>
+                <w:tab w:val="left" w:pos="11908"/>
+                <w:tab w:val="left" w:pos="12824"/>
+                <w:tab w:val="left" w:pos="13740"/>
+                <w:tab w:val="left" w:pos="14656"/>
+              </w:tabs>
+              <w:spacing w:after="60"/>
+              <w:rPr>
+                <w:rFonts w:ascii="Tahoma" w:hAnsi="Tahoma" w:cs="Tahoma"/>
+              </w:rPr>
+            </w:pPr>
+            <w:r>
+              <w:rPr>
+                <w:rFonts w:ascii="Tahoma" w:hAnsi="Tahoma" w:cs="Tahoma"/>
+              </w:rPr>
+              <w:t xml:space="preserve">- El método </w:t>
+            </w:r>
+            <w:proofErr w:type="gramStart"/>
+            <w:r>
+              <w:rPr>
+                <w:rFonts w:ascii="Tahoma" w:hAnsi="Tahoma" w:cs="Tahoma"/>
+              </w:rPr>
+              <w:t>mover(</w:t>
+            </w:r>
+            <w:proofErr w:type="gramEnd"/>
+            <w:r>
+              <w:rPr>
+                <w:rFonts w:ascii="Tahoma" w:hAnsi="Tahoma" w:cs="Tahoma"/>
+              </w:rPr>
+              <w:t xml:space="preserve">) se encargará de cambiar la </w:t>
+            </w:r>
+            <w:r>
+              <w:rPr>
+                <w:rFonts w:ascii="Tahoma" w:hAnsi="Tahoma" w:cs="Tahoma"/>
+              </w:rPr>
+              <w:t>p</w:t>
+            </w:r>
+            <w:r>
+              <w:rPr>
+                <w:rFonts w:ascii="Tahoma" w:hAnsi="Tahoma" w:cs="Tahoma"/>
+              </w:rPr>
+              <w:t>osición del objeto en el espacio del juego.</w:t>
+            </w:r>
+          </w:p>
+          <w:p>
+            <w:pPr>
+              <w:tabs>
+                <w:tab w:val="left" w:pos="916"/>
+                <w:tab w:val="left" w:pos="1832"/>
+                <w:tab w:val="left" w:pos="2748"/>
+                <w:tab w:val="left" w:pos="3664"/>
+                <w:tab w:val="left" w:pos="4580"/>
+                <w:tab w:val="left" w:pos="5496"/>
+                <w:tab w:val="left" w:pos="6412"/>
+                <w:tab w:val="left" w:pos="7328"/>
+                <w:tab w:val="left" w:pos="8244"/>
+                <w:tab w:val="left" w:pos="9160"/>
+                <w:tab w:val="left" w:pos="10076"/>
+                <w:tab w:val="left" w:pos="10992"/>
+                <w:tab w:val="left" w:pos="11908"/>
+                <w:tab w:val="left" w:pos="12824"/>
+                <w:tab w:val="left" w:pos="13740"/>
+                <w:tab w:val="left" w:pos="14656"/>
+              </w:tabs>
+              <w:spacing w:after="60"/>
+              <w:rPr>
+                <w:rFonts w:ascii="Tahoma" w:hAnsi="Tahoma" w:cs="Tahoma"/>
+              </w:rPr>
+            </w:pPr>
+            <w:r>
+              <w:rPr>
+                <w:rFonts w:ascii="Tahoma" w:hAnsi="Tahoma" w:cs="Tahoma"/>
+              </w:rPr>
+              <w:t xml:space="preserve">- El </w:t>
+            </w:r>
+            <w:proofErr w:type="spellStart"/>
+            <w:r>
+              <w:rPr>
+                <w:rFonts w:ascii="Tahoma" w:hAnsi="Tahoma" w:cs="Tahoma"/>
+              </w:rPr>
+              <w:t>JoyPad</w:t>
+            </w:r>
+            <w:proofErr w:type="spellEnd"/>
+            <w:r>
+              <w:rPr>
+                <w:rFonts w:ascii="Tahoma" w:hAnsi="Tahoma" w:cs="Tahoma"/>
+              </w:rPr>
+              <w:t xml:space="preserve"> es </w:t>
+            </w:r>
+            <w:r>
+              <w:rPr>
+                <w:rFonts w:ascii="Tahoma" w:hAnsi="Tahoma" w:cs="Tahoma"/>
+              </w:rPr>
+              <w:t xml:space="preserve">el </w:t>
+            </w:r>
+            <w:r>
+              <w:rPr>
+                <w:rFonts w:ascii="Tahoma" w:hAnsi="Tahoma" w:cs="Tahoma"/>
+              </w:rPr>
+              <w:t>dispositivo de entrada que permite al usuario controlar los movimientos del objeto</w:t>
+            </w:r>
+            <w:r>
+              <w:rPr>
+                <w:rFonts w:ascii="Tahoma" w:hAnsi="Tahoma" w:cs="Tahoma"/>
+              </w:rPr>
+              <w:t xml:space="preserve"> en las 8 direcciones en el lienzo</w:t>
+            </w:r>
+            <w:r>
+              <w:rPr>
+                <w:rFonts w:ascii="Tahoma" w:hAnsi="Tahoma" w:cs="Tahoma"/>
+              </w:rPr>
+              <w:t>.</w:t>
             </w:r>
           </w:p>
         </w:tc>
       </w:tr>
     </w:tbl>
     <w:p>
-      <w:r>
-        <w:t>Desarrollo del punto</w:t>
-      </w:r>
-    </w:p>
-    <w:p>
       <w:pPr>
         <w:spacing w:before="240"/>
-        <w:rPr>
-          <w:rFonts w:ascii="Tahoma" w:hAnsi="Tahoma" w:cs="Tahoma"/>
-        </w:rPr>
-      </w:pPr>
-      <w:r>
         <w:rPr>
           <w:b/>
           <w:bCs/>
@@ -2357,8 +2830,94 @@
           <w:iCs/>
           <w:u w:val="single"/>
         </w:rPr>
+      </w:pPr>
+      <w:r>
+        <w:rPr>
+          <w:noProof/>
+        </w:rPr>
+        <w:drawing>
+          <wp:anchor distT="0" distB="0" distL="114300" distR="114300" simplePos="0" relativeHeight="251662336" behindDoc="0" locked="0" layoutInCell="1" allowOverlap="1" wp14:anchorId="378A27C1" wp14:editId="3885DAF2">
+            <wp:simplePos x="0" y="0"/>
+            <wp:positionH relativeFrom="column">
+              <wp:posOffset>1162050</wp:posOffset>
+            </wp:positionH>
+            <wp:positionV relativeFrom="page">
+              <wp:posOffset>8736330</wp:posOffset>
+            </wp:positionV>
+            <wp:extent cx="2867025" cy="1568450"/>
+            <wp:effectExtent l="0" t="0" r="9525" b="0"/>
+            <wp:wrapTopAndBottom/>
+            <wp:docPr id="1822048570" name="Imagen 1"/>
+            <wp:cNvGraphicFramePr>
+              <a:graphicFrameLocks xmlns:a="http://schemas.openxmlformats.org/drawingml/2006/main" noChangeAspect="1"/>
+            </wp:cNvGraphicFramePr>
+            <a:graphic xmlns:a="http://schemas.openxmlformats.org/drawingml/2006/main">
+              <a:graphicData uri="http://schemas.openxmlformats.org/drawingml/2006/picture">
+                <pic:pic xmlns:pic="http://schemas.openxmlformats.org/drawingml/2006/picture">
+                  <pic:nvPicPr>
+                    <pic:cNvPr id="1822048570" name=""/>
+                    <pic:cNvPicPr/>
+                  </pic:nvPicPr>
+                  <pic:blipFill rotWithShape="1">
+                    <a:blip r:embed="rId12">
+                      <a:extLst>
+                        <a:ext uri="{28A0092B-C50C-407E-A947-70E740481C1C}">
+                          <a14:useLocalDpi xmlns:a14="http://schemas.microsoft.com/office/drawing/2010/main" val="0"/>
+                        </a:ext>
+                      </a:extLst>
+                    </a:blip>
+                    <a:srcRect l="3643" t="12331" r="5779" b="9254"/>
+                    <a:stretch/>
+                  </pic:blipFill>
+                  <pic:spPr bwMode="auto">
+                    <a:xfrm>
+                      <a:off x="0" y="0"/>
+                      <a:ext cx="2867025" cy="1568450"/>
+                    </a:xfrm>
+                    <a:prstGeom prst="rect">
+                      <a:avLst/>
+                    </a:prstGeom>
+                    <a:ln>
+                      <a:noFill/>
+                    </a:ln>
+                    <a:extLst>
+                      <a:ext uri="{53640926-AAD7-44D8-BBD7-CCE9431645EC}">
+                        <a14:shadowObscured xmlns:a14="http://schemas.microsoft.com/office/drawing/2010/main"/>
+                      </a:ext>
+                    </a:extLst>
+                  </pic:spPr>
+                </pic:pic>
+              </a:graphicData>
+            </a:graphic>
+          </wp:anchor>
+        </w:drawing>
+      </w:r>
+      <w:r>
+        <w:rPr>
+          <w:b/>
+          <w:bCs/>
+          <w:i/>
+          <w:iCs/>
+          <w:u w:val="single"/>
+        </w:rPr>
         <w:t>ESTRUCTURA DE LA APLICACIÓN:</w:t>
       </w:r>
+    </w:p>
+    <w:p>
+      <w:pPr>
+        <w:spacing w:before="240"/>
+        <w:rPr>
+          <w:noProof/>
+        </w:rPr>
+      </w:pPr>
+    </w:p>
+    <w:p>
+      <w:pPr>
+        <w:spacing w:before="240"/>
+        <w:rPr>
+          <w:rFonts w:ascii="Tahoma" w:hAnsi="Tahoma" w:cs="Tahoma"/>
+        </w:rPr>
+      </w:pPr>
     </w:p>
     <w:p>
       <w:pPr>
@@ -3143,10 +3702,10 @@
                 <v:path o:extrusionok="f" gradientshapeok="t" o:connecttype="rect"/>
                 <o:lock v:ext="edit" aspectratio="t"/>
               </v:shapetype>
-              <v:shape id="_x0000_i1186" type="#_x0000_t75" style="width:78.1pt;height:44.85pt" o:ole="">
+              <v:shape id="_x0000_i1026" type="#_x0000_t75" style="width:78.25pt;height:44.95pt" o:ole="">
                 <v:imagedata r:id="rId2" o:title=""/>
               </v:shape>
-              <o:OLEObject Type="Embed" ProgID="PBrush" ShapeID="_x0000_i1186" DrawAspect="Content" ObjectID="_1776647037" r:id="rId3"/>
+              <o:OLEObject Type="Embed" ProgID="PBrush" ShapeID="_x0000_i1026" DrawAspect="Content" ObjectID="_1777371424" r:id="rId3"/>
             </w:object>
           </w:r>
         </w:p>
@@ -3904,6 +4463,91 @@
     <w:uiPriority w:val="99"/>
     <w:rsid w:val="000D1ECF"/>
   </w:style>
+  <w:style w:type="character" w:customStyle="1" w:styleId="15">
+    <w:name w:val="15"/>
+    <w:basedOn w:val="Fuentedeprrafopredeter"/>
+    <w:rsid w:val="000438F3"/>
+    <w:rPr>
+      <w:rFonts w:ascii="Courier New" w:hAnsi="Courier New" w:cs="Courier New" w:hint="default"/>
+    </w:rPr>
+  </w:style>
+  <w:style w:type="paragraph" w:styleId="HTMLconformatoprevio">
+    <w:name w:val="HTML Preformatted"/>
+    <w:basedOn w:val="Normal"/>
+    <w:link w:val="HTMLconformatoprevioCar"/>
+    <w:uiPriority w:val="99"/>
+    <w:semiHidden/>
+    <w:unhideWhenUsed/>
+    <w:rsid w:val="00205AE8"/>
+    <w:pPr>
+      <w:tabs>
+        <w:tab w:val="left" w:pos="916"/>
+        <w:tab w:val="left" w:pos="1832"/>
+        <w:tab w:val="left" w:pos="2748"/>
+        <w:tab w:val="left" w:pos="3664"/>
+        <w:tab w:val="left" w:pos="4580"/>
+        <w:tab w:val="left" w:pos="5496"/>
+        <w:tab w:val="left" w:pos="6412"/>
+        <w:tab w:val="left" w:pos="7328"/>
+        <w:tab w:val="left" w:pos="8244"/>
+        <w:tab w:val="left" w:pos="9160"/>
+        <w:tab w:val="left" w:pos="10076"/>
+        <w:tab w:val="left" w:pos="10992"/>
+        <w:tab w:val="left" w:pos="11908"/>
+        <w:tab w:val="left" w:pos="12824"/>
+        <w:tab w:val="left" w:pos="13740"/>
+        <w:tab w:val="left" w:pos="14656"/>
+      </w:tabs>
+      <w:spacing w:after="0" w:line="240" w:lineRule="auto"/>
+    </w:pPr>
+    <w:rPr>
+      <w:rFonts w:ascii="Courier New" w:eastAsia="Times New Roman" w:hAnsi="Courier New" w:cs="Courier New"/>
+      <w:kern w:val="0"/>
+      <w:sz w:val="20"/>
+      <w:szCs w:val="20"/>
+      <w:lang w:val="es-ES" w:eastAsia="es-ES"/>
+      <w14:ligatures w14:val="none"/>
+    </w:rPr>
+  </w:style>
+  <w:style w:type="character" w:customStyle="1" w:styleId="HTMLconformatoprevioCar">
+    <w:name w:val="HTML con formato previo Car"/>
+    <w:basedOn w:val="Fuentedeprrafopredeter"/>
+    <w:link w:val="HTMLconformatoprevio"/>
+    <w:uiPriority w:val="99"/>
+    <w:semiHidden/>
+    <w:rsid w:val="00205AE8"/>
+    <w:rPr>
+      <w:rFonts w:ascii="Courier New" w:eastAsia="Times New Roman" w:hAnsi="Courier New" w:cs="Courier New"/>
+      <w:kern w:val="0"/>
+      <w:sz w:val="20"/>
+      <w:szCs w:val="20"/>
+      <w:lang w:val="es-ES" w:eastAsia="es-ES"/>
+      <w14:ligatures w14:val="none"/>
+    </w:rPr>
+  </w:style>
+  <w:style w:type="character" w:styleId="CdigoHTML">
+    <w:name w:val="HTML Code"/>
+    <w:basedOn w:val="Fuentedeprrafopredeter"/>
+    <w:uiPriority w:val="99"/>
+    <w:semiHidden/>
+    <w:unhideWhenUsed/>
+    <w:rsid w:val="00205AE8"/>
+    <w:rPr>
+      <w:rFonts w:ascii="Courier New" w:eastAsia="Times New Roman" w:hAnsi="Courier New" w:cs="Courier New"/>
+      <w:sz w:val="20"/>
+      <w:szCs w:val="20"/>
+    </w:rPr>
+  </w:style>
+  <w:style w:type="character" w:customStyle="1" w:styleId="hljs-bullet">
+    <w:name w:val="hljs-bullet"/>
+    <w:basedOn w:val="Fuentedeprrafopredeter"/>
+    <w:rsid w:val="00205AE8"/>
+  </w:style>
+  <w:style w:type="character" w:customStyle="1" w:styleId="hljs-code">
+    <w:name w:val="hljs-code"/>
+    <w:basedOn w:val="Fuentedeprrafopredeter"/>
+    <w:rsid w:val="00205AE8"/>
+  </w:style>
 </w:styles>
 </file>
 

</xml_diff>